<commit_message>
Updated sales performance model with new calculations
</commit_message>
<xml_diff>
--- a/Documentation.docx
+++ b/Documentation.docx
@@ -889,7 +889,10 @@
         <w:t>Usage</w:t>
       </w:r>
       <w:r>
-        <w:t>: Can be applied to different fact models.</w:t>
+        <w:t>: Can be applied to different fact models</w:t>
+      </w:r>
+      <w:r>
+        <w:t xml:space="preserve"> also handle division by zero error.</w:t>
       </w:r>
     </w:p>
     <w:p/>

</xml_diff>